<commit_message>
Try finding a better driver
</commit_message>
<xml_diff>
--- a/BOM/BOM.docx
+++ b/BOM/BOM.docx
@@ -105,6 +105,31 @@
       <w:proofErr w:type="spellEnd"/>
       <w:r>
         <w:t xml:space="preserve">. </w:t>
+      </w:r>
+    </w:p>
+    <w:p/>
+    <w:p>
+      <w:pPr>
+        <w:rPr>
+          <w:b/>
+          <w:bCs/>
+          <w:sz w:val="32"/>
+          <w:szCs w:val="28"/>
+        </w:rPr>
+      </w:pPr>
+      <w:r>
+        <w:rPr>
+          <w:b/>
+          <w:bCs/>
+          <w:sz w:val="32"/>
+          <w:szCs w:val="28"/>
+        </w:rPr>
+        <w:t>Driver</w:t>
+      </w:r>
+    </w:p>
+    <w:p>
+      <w:r>
+        <w:t>Pyle PL1090BL 10-inch 1kW DVC Subwoofer</w:t>
       </w:r>
       <w:bookmarkStart w:id="0" w:name="_GoBack"/>
       <w:bookmarkEnd w:id="0"/>

</xml_diff>